<commit_message>
update to SGDC model
</commit_message>
<xml_diff>
--- a/report.docx
+++ b/report.docx
@@ -436,29 +436,7 @@
                 <w:szCs w:val="24"/>
                 <w14:ligatures w14:val="none"/>
               </w:rPr>
-              <w:t xml:space="preserve">Customer’s age as of </w:t>
-            </w:r>
-            <w:proofErr w:type="spellStart"/>
-            <w:r>
-              <w:rPr>
-                <w:rFonts w:ascii="Times New Roman" w:eastAsia="Times New Roman" w:hAnsi="Times New Roman" w:cs="Times New Roman"/>
-                <w:kern w:val="0"/>
-                <w:sz w:val="24"/>
-                <w:szCs w:val="24"/>
-                <w14:ligatures w14:val="none"/>
-              </w:rPr>
-              <w:t>cut off</w:t>
-            </w:r>
-            <w:proofErr w:type="spellEnd"/>
-            <w:r>
-              <w:rPr>
-                <w:rFonts w:ascii="Times New Roman" w:eastAsia="Times New Roman" w:hAnsi="Times New Roman" w:cs="Times New Roman"/>
-                <w:kern w:val="0"/>
-                <w:sz w:val="24"/>
-                <w:szCs w:val="24"/>
-                <w14:ligatures w14:val="none"/>
-              </w:rPr>
-              <w:t xml:space="preserve"> date</w:t>
+              <w:t>Customer’s age as of cut off date</w:t>
             </w:r>
           </w:p>
         </w:tc>
@@ -671,7 +649,6 @@
                 <w14:ligatures w14:val="none"/>
               </w:rPr>
             </w:pPr>
-            <w:proofErr w:type="spellStart"/>
             <w:r>
               <w:rPr>
                 <w:rFonts w:ascii="Times New Roman" w:hAnsi="Times New Roman" w:cs="Times New Roman"/>
@@ -680,7 +657,6 @@
               </w:rPr>
               <w:t>BankCustomer</w:t>
             </w:r>
-            <w:proofErr w:type="spellEnd"/>
           </w:p>
         </w:tc>
         <w:tc>
@@ -755,7 +731,6 @@
                 <w14:ligatures w14:val="none"/>
               </w:rPr>
             </w:pPr>
-            <w:proofErr w:type="spellStart"/>
             <w:r>
               <w:rPr>
                 <w:rFonts w:ascii="Times New Roman" w:hAnsi="Times New Roman" w:cs="Times New Roman"/>
@@ -764,7 +739,6 @@
               </w:rPr>
               <w:t>EducationLevel</w:t>
             </w:r>
-            <w:proofErr w:type="spellEnd"/>
           </w:p>
         </w:tc>
         <w:tc>
@@ -921,7 +895,6 @@
                 <w14:ligatures w14:val="none"/>
               </w:rPr>
             </w:pPr>
-            <w:proofErr w:type="spellStart"/>
             <w:r>
               <w:rPr>
                 <w:rFonts w:ascii="Times New Roman" w:hAnsi="Times New Roman" w:cs="Times New Roman"/>
@@ -930,7 +903,6 @@
               </w:rPr>
               <w:t>YearsEmployed</w:t>
             </w:r>
-            <w:proofErr w:type="spellEnd"/>
           </w:p>
         </w:tc>
         <w:tc>
@@ -1005,7 +977,6 @@
                 <w14:ligatures w14:val="none"/>
               </w:rPr>
             </w:pPr>
-            <w:proofErr w:type="spellStart"/>
             <w:r>
               <w:rPr>
                 <w:rFonts w:ascii="Times New Roman" w:hAnsi="Times New Roman" w:cs="Times New Roman"/>
@@ -1014,7 +985,6 @@
               </w:rPr>
               <w:t>PriorDefault</w:t>
             </w:r>
-            <w:proofErr w:type="spellEnd"/>
           </w:p>
         </w:tc>
         <w:tc>
@@ -1171,7 +1141,6 @@
                 <w14:ligatures w14:val="none"/>
               </w:rPr>
             </w:pPr>
-            <w:proofErr w:type="spellStart"/>
             <w:r>
               <w:rPr>
                 <w:rFonts w:ascii="Times New Roman" w:hAnsi="Times New Roman" w:cs="Times New Roman"/>
@@ -1180,7 +1149,6 @@
               </w:rPr>
               <w:t>CreditScore</w:t>
             </w:r>
-            <w:proofErr w:type="spellEnd"/>
           </w:p>
         </w:tc>
         <w:tc>
@@ -1252,7 +1220,6 @@
                 <w:szCs w:val="24"/>
               </w:rPr>
             </w:pPr>
-            <w:proofErr w:type="spellStart"/>
             <w:r>
               <w:rPr>
                 <w:rFonts w:ascii="Times New Roman" w:hAnsi="Times New Roman" w:cs="Times New Roman"/>
@@ -1261,7 +1228,6 @@
               </w:rPr>
               <w:t>DriverLicense</w:t>
             </w:r>
-            <w:proofErr w:type="spellEnd"/>
           </w:p>
         </w:tc>
         <w:tc>
@@ -1412,7 +1378,6 @@
                 <w:szCs w:val="24"/>
               </w:rPr>
             </w:pPr>
-            <w:proofErr w:type="spellStart"/>
             <w:r>
               <w:rPr>
                 <w:rFonts w:ascii="Times New Roman" w:hAnsi="Times New Roman" w:cs="Times New Roman"/>
@@ -1421,7 +1386,6 @@
               </w:rPr>
               <w:t>ZipCode</w:t>
             </w:r>
-            <w:proofErr w:type="spellEnd"/>
           </w:p>
         </w:tc>
         <w:tc>
@@ -1572,7 +1536,6 @@
                 <w:szCs w:val="24"/>
               </w:rPr>
             </w:pPr>
-            <w:proofErr w:type="spellStart"/>
             <w:r>
               <w:rPr>
                 <w:rFonts w:ascii="Times New Roman" w:hAnsi="Times New Roman" w:cs="Times New Roman"/>
@@ -1581,7 +1544,6 @@
               </w:rPr>
               <w:t>ApprovalStatus</w:t>
             </w:r>
-            <w:proofErr w:type="spellEnd"/>
           </w:p>
         </w:tc>
         <w:tc>
@@ -1730,22 +1692,8 @@
           <w:szCs w:val="24"/>
           <w14:ligatures w14:val="none"/>
         </w:rPr>
-        <w:t xml:space="preserve">Transform data set into </w:t>
-      </w:r>
-      <w:proofErr w:type="spellStart"/>
-      <w:proofErr w:type="gramStart"/>
-      <w:r>
-        <w:rPr>
-          <w:rFonts w:ascii="Times New Roman" w:eastAsia="Times New Roman" w:hAnsi="Times New Roman" w:cs="Times New Roman"/>
-          <w:kern w:val="0"/>
-          <w:sz w:val="24"/>
-          <w:szCs w:val="24"/>
-          <w14:ligatures w14:val="none"/>
-        </w:rPr>
-        <w:t>pd.DataFrame</w:t>
-      </w:r>
-      <w:proofErr w:type="spellEnd"/>
-      <w:proofErr w:type="gramEnd"/>
+        <w:t>Transform data set into pd.DataFrame</w:t>
+      </w:r>
     </w:p>
     <w:p>
       <w:pPr>
@@ -1796,41 +1744,7 @@
           <w:szCs w:val="24"/>
           <w14:ligatures w14:val="none"/>
         </w:rPr>
-        <w:t>Encode all string-type features using `</w:t>
-      </w:r>
-      <w:proofErr w:type="spellStart"/>
-      <w:proofErr w:type="gramStart"/>
-      <w:r>
-        <w:rPr>
-          <w:rFonts w:ascii="Times New Roman" w:eastAsia="Times New Roman" w:hAnsi="Times New Roman" w:cs="Times New Roman"/>
-          <w:kern w:val="0"/>
-          <w:sz w:val="24"/>
-          <w:szCs w:val="24"/>
-          <w14:ligatures w14:val="none"/>
-        </w:rPr>
-        <w:t>LabelEncoder</w:t>
-      </w:r>
-      <w:proofErr w:type="spellEnd"/>
-      <w:r>
-        <w:rPr>
-          <w:rFonts w:ascii="Times New Roman" w:eastAsia="Times New Roman" w:hAnsi="Times New Roman" w:cs="Times New Roman"/>
-          <w:kern w:val="0"/>
-          <w:sz w:val="24"/>
-          <w:szCs w:val="24"/>
-          <w14:ligatures w14:val="none"/>
-        </w:rPr>
-        <w:t>(</w:t>
-      </w:r>
-      <w:proofErr w:type="gramEnd"/>
-      <w:r>
-        <w:rPr>
-          <w:rFonts w:ascii="Times New Roman" w:eastAsia="Times New Roman" w:hAnsi="Times New Roman" w:cs="Times New Roman"/>
-          <w:kern w:val="0"/>
-          <w:sz w:val="24"/>
-          <w:szCs w:val="24"/>
-          <w14:ligatures w14:val="none"/>
-        </w:rPr>
-        <w:t xml:space="preserve">)` </w:t>
+        <w:t xml:space="preserve">Encode all string-type features using `LabelEncoder()` </w:t>
       </w:r>
     </w:p>
     <w:p>
@@ -1887,357 +1801,32 @@
     </w:p>
     <w:p>
       <w:pPr>
-        <w:spacing w:after="0" w:line="240" w:lineRule="auto"/>
-        <w:rPr>
-          <w:rFonts w:ascii="Consolas" w:eastAsia="Times New Roman" w:hAnsi="Consolas" w:cs="Times New Roman"/>
-          <w:color w:val="000000" w:themeColor="text1"/>
-          <w:kern w:val="0"/>
-          <w:sz w:val="21"/>
-          <w:szCs w:val="21"/>
-          <w14:ligatures w14:val="none"/>
-        </w:rPr>
-      </w:pPr>
-      <w:r>
-        <w:rPr>
-          <w:rFonts w:ascii="Consolas" w:eastAsia="Times New Roman" w:hAnsi="Consolas" w:cs="Times New Roman"/>
-          <w:color w:val="000000" w:themeColor="text1"/>
-          <w:kern w:val="0"/>
-          <w:sz w:val="21"/>
-          <w:szCs w:val="21"/>
-          <w14:ligatures w14:val="none"/>
-        </w:rPr>
-        <w:t xml:space="preserve">W = </w:t>
-      </w:r>
-      <w:r>
-        <w:rPr>
-          <w:rFonts w:ascii="Consolas" w:eastAsia="Times New Roman" w:hAnsi="Consolas" w:cs="Times New Roman"/>
-          <w:color w:val="000000" w:themeColor="text1"/>
-          <w:kern w:val="0"/>
-          <w:sz w:val="21"/>
-          <w:szCs w:val="21"/>
-          <w14:ligatures w14:val="none"/>
-        </w:rPr>
-        <w:t xml:space="preserve">[ </w:t>
-      </w:r>
-      <w:r>
-        <w:rPr>
-          <w:rFonts w:ascii="Consolas" w:eastAsia="Times New Roman" w:hAnsi="Consolas" w:cs="Times New Roman"/>
+        <w:spacing w:before="100" w:beforeAutospacing="1" w:after="100" w:afterAutospacing="1" w:line="240" w:lineRule="auto"/>
+        <w:rPr>
+          <w:rFonts w:ascii="Times New Roman" w:eastAsia="Times New Roman" w:hAnsi="Times New Roman" w:cs="Times New Roman"/>
           <w:b/>
           <w:bCs/>
-          <w:color w:val="000000" w:themeColor="text1"/>
-          <w:kern w:val="0"/>
-          <w:sz w:val="21"/>
-          <w:szCs w:val="21"/>
-          <w14:ligatures w14:val="none"/>
-        </w:rPr>
-        <w:t>1.76183030e-</w:t>
-      </w:r>
-      <w:proofErr w:type="gramStart"/>
-      <w:r>
-        <w:rPr>
-          <w:rFonts w:ascii="Consolas" w:eastAsia="Times New Roman" w:hAnsi="Consolas" w:cs="Times New Roman"/>
+          <w:kern w:val="0"/>
+          <w:sz w:val="24"/>
+          <w:szCs w:val="24"/>
+          <w14:ligatures w14:val="none"/>
+        </w:rPr>
+      </w:pPr>
+      <w:r>
+        <w:rPr>
+          <w:rFonts w:ascii="Times New Roman" w:eastAsia="Times New Roman" w:hAnsi="Times New Roman" w:cs="Times New Roman"/>
           <w:b/>
           <w:bCs/>
-          <w:color w:val="000000" w:themeColor="text1"/>
-          <w:kern w:val="0"/>
-          <w:sz w:val="21"/>
-          <w:szCs w:val="21"/>
-          <w14:ligatures w14:val="none"/>
-        </w:rPr>
-        <w:t>01</w:t>
-      </w:r>
-      <w:r>
-        <w:rPr>
-          <w:rFonts w:ascii="Consolas" w:eastAsia="Times New Roman" w:hAnsi="Consolas" w:cs="Times New Roman"/>
-          <w:color w:val="000000" w:themeColor="text1"/>
-          <w:kern w:val="0"/>
-          <w:sz w:val="21"/>
-          <w:szCs w:val="21"/>
-          <w14:ligatures w14:val="none"/>
-        </w:rPr>
-        <w:t xml:space="preserve">  2.19719163e</w:t>
-      </w:r>
-      <w:proofErr w:type="gramEnd"/>
-      <w:r>
-        <w:rPr>
-          <w:rFonts w:ascii="Consolas" w:eastAsia="Times New Roman" w:hAnsi="Consolas" w:cs="Times New Roman"/>
-          <w:color w:val="000000" w:themeColor="text1"/>
-          <w:kern w:val="0"/>
-          <w:sz w:val="21"/>
-          <w:szCs w:val="21"/>
-          <w14:ligatures w14:val="none"/>
-        </w:rPr>
-        <w:t>-01  6.41410984e-04 -2.22811144e-02</w:t>
-      </w:r>
-    </w:p>
-    <w:p>
-      <w:pPr>
-        <w:spacing w:after="0" w:line="240" w:lineRule="auto"/>
-        <w:ind w:firstLine="450"/>
-        <w:rPr>
-          <w:rFonts w:ascii="Consolas" w:eastAsia="Times New Roman" w:hAnsi="Consolas" w:cs="Times New Roman"/>
-          <w:color w:val="000000" w:themeColor="text1"/>
-          <w:kern w:val="0"/>
-          <w:sz w:val="21"/>
-          <w:szCs w:val="21"/>
-          <w14:ligatures w14:val="none"/>
-        </w:rPr>
-      </w:pPr>
-      <w:r>
-        <w:rPr>
-          <w:rFonts w:ascii="Consolas" w:eastAsia="Times New Roman" w:hAnsi="Consolas" w:cs="Times New Roman"/>
-          <w:color w:val="000000" w:themeColor="text1"/>
-          <w:kern w:val="0"/>
-          <w:sz w:val="21"/>
-          <w:szCs w:val="21"/>
-          <w14:ligatures w14:val="none"/>
-        </w:rPr>
-        <w:t xml:space="preserve">  6.36358240e-</w:t>
-      </w:r>
-      <w:proofErr w:type="gramStart"/>
-      <w:r>
-        <w:rPr>
-          <w:rFonts w:ascii="Consolas" w:eastAsia="Times New Roman" w:hAnsi="Consolas" w:cs="Times New Roman"/>
-          <w:color w:val="000000" w:themeColor="text1"/>
-          <w:kern w:val="0"/>
-          <w:sz w:val="21"/>
-          <w:szCs w:val="21"/>
-          <w14:ligatures w14:val="none"/>
-        </w:rPr>
-        <w:t>01  5.80457961e</w:t>
-      </w:r>
-      <w:proofErr w:type="gramEnd"/>
-      <w:r>
-        <w:rPr>
-          <w:rFonts w:ascii="Consolas" w:eastAsia="Times New Roman" w:hAnsi="Consolas" w:cs="Times New Roman"/>
-          <w:color w:val="000000" w:themeColor="text1"/>
-          <w:kern w:val="0"/>
-          <w:sz w:val="21"/>
-          <w:szCs w:val="21"/>
-          <w14:ligatures w14:val="none"/>
-        </w:rPr>
-        <w:t>-01 -1.01392281e-01 -1.12581542e-02</w:t>
-      </w:r>
-    </w:p>
-    <w:p>
-      <w:pPr>
-        <w:spacing w:after="0" w:line="240" w:lineRule="auto"/>
-        <w:ind w:firstLine="450"/>
-        <w:rPr>
-          <w:rFonts w:ascii="Consolas" w:eastAsia="Times New Roman" w:hAnsi="Consolas" w:cs="Times New Roman"/>
-          <w:color w:val="000000" w:themeColor="text1"/>
-          <w:kern w:val="0"/>
-          <w:sz w:val="21"/>
-          <w:szCs w:val="21"/>
-          <w14:ligatures w14:val="none"/>
-        </w:rPr>
-      </w:pPr>
-      <w:r>
-        <w:rPr>
-          <w:rFonts w:ascii="Consolas" w:eastAsia="Times New Roman" w:hAnsi="Consolas" w:cs="Times New Roman"/>
-          <w:color w:val="000000" w:themeColor="text1"/>
-          <w:kern w:val="0"/>
-          <w:sz w:val="21"/>
-          <w:szCs w:val="21"/>
-          <w14:ligatures w14:val="none"/>
-        </w:rPr>
-        <w:t xml:space="preserve"> -2.45389723e-01 -9.84176645e-01 -1.18861852e-01 -2.97046552e-01</w:t>
-      </w:r>
-    </w:p>
-    <w:p>
-      <w:pPr>
-        <w:spacing w:after="0" w:line="240" w:lineRule="auto"/>
-        <w:ind w:firstLine="450"/>
-        <w:rPr>
-          <w:rFonts w:ascii="Consolas" w:eastAsia="Times New Roman" w:hAnsi="Consolas" w:cs="Times New Roman"/>
-          <w:color w:val="000000" w:themeColor="text1"/>
-          <w:kern w:val="0"/>
-          <w:sz w:val="21"/>
-          <w:szCs w:val="21"/>
-          <w14:ligatures w14:val="none"/>
-        </w:rPr>
-      </w:pPr>
-      <w:r>
-        <w:rPr>
-          <w:rFonts w:ascii="Consolas" w:eastAsia="Times New Roman" w:hAnsi="Consolas" w:cs="Times New Roman"/>
-          <w:color w:val="000000" w:themeColor="text1"/>
-          <w:kern w:val="0"/>
-          <w:sz w:val="21"/>
-          <w:szCs w:val="21"/>
-          <w14:ligatures w14:val="none"/>
-        </w:rPr>
-        <w:t xml:space="preserve">  6.33825132e-02 -7.63259961e-</w:t>
-      </w:r>
-      <w:proofErr w:type="gramStart"/>
-      <w:r>
-        <w:rPr>
-          <w:rFonts w:ascii="Consolas" w:eastAsia="Times New Roman" w:hAnsi="Consolas" w:cs="Times New Roman"/>
-          <w:color w:val="000000" w:themeColor="text1"/>
-          <w:kern w:val="0"/>
-          <w:sz w:val="21"/>
-          <w:szCs w:val="21"/>
-          <w14:ligatures w14:val="none"/>
-        </w:rPr>
-        <w:t>02  3.17690092e</w:t>
-      </w:r>
-      <w:proofErr w:type="gramEnd"/>
-      <w:r>
-        <w:rPr>
-          <w:rFonts w:ascii="Consolas" w:eastAsia="Times New Roman" w:hAnsi="Consolas" w:cs="Times New Roman"/>
-          <w:color w:val="000000" w:themeColor="text1"/>
-          <w:kern w:val="0"/>
-          <w:sz w:val="21"/>
-          <w:szCs w:val="21"/>
-          <w14:ligatures w14:val="none"/>
-        </w:rPr>
-        <w:t>-03 -4.87591254e-04]</w:t>
-      </w:r>
-    </w:p>
-    <w:p>
-      <w:pPr>
-        <w:spacing w:after="0" w:line="240" w:lineRule="auto"/>
-        <w:rPr>
-          <w:rFonts w:ascii="Consolas" w:eastAsia="Times New Roman" w:hAnsi="Consolas" w:cs="Times New Roman"/>
-          <w:color w:val="000000" w:themeColor="text1"/>
-          <w:kern w:val="0"/>
-          <w:sz w:val="21"/>
-          <w:szCs w:val="21"/>
-          <w14:ligatures w14:val="none"/>
-        </w:rPr>
-      </w:pPr>
-    </w:p>
-    <w:p>
-      <w:pPr>
-        <w:spacing w:after="0" w:line="240" w:lineRule="auto"/>
-        <w:rPr>
-          <w:rFonts w:ascii="Consolas" w:eastAsia="Times New Roman" w:hAnsi="Consolas" w:cs="Times New Roman"/>
-          <w:color w:val="000000" w:themeColor="text1"/>
-          <w:kern w:val="0"/>
-          <w:sz w:val="21"/>
-          <w:szCs w:val="21"/>
-          <w14:ligatures w14:val="none"/>
-        </w:rPr>
-      </w:pPr>
-      <w:r>
-        <w:rPr>
-          <w:rFonts w:ascii="Times New Roman" w:eastAsia="Times New Roman" w:hAnsi="Times New Roman" w:cs="Times New Roman"/>
-          <w:color w:val="000000" w:themeColor="text1"/>
-          <w:kern w:val="0"/>
-          <w:sz w:val="24"/>
-          <w:szCs w:val="24"/>
-          <w14:ligatures w14:val="none"/>
-        </w:rPr>
-        <w:t xml:space="preserve">Intercept: </w:t>
-      </w:r>
-      <w:r>
-        <w:rPr>
-          <w:rFonts w:ascii="Consolas" w:eastAsia="Times New Roman" w:hAnsi="Consolas" w:cs="Times New Roman"/>
-          <w:b/>
-          <w:bCs/>
-          <w:color w:val="000000" w:themeColor="text1"/>
-          <w:kern w:val="0"/>
-          <w:sz w:val="21"/>
-          <w:szCs w:val="21"/>
-          <w14:ligatures w14:val="none"/>
-        </w:rPr>
-        <w:t>1.76183030e-01</w:t>
-      </w:r>
-      <w:r>
-        <w:rPr>
-          <w:rFonts w:ascii="Consolas" w:eastAsia="Times New Roman" w:hAnsi="Consolas" w:cs="Times New Roman"/>
-          <w:color w:val="000000" w:themeColor="text1"/>
-          <w:kern w:val="0"/>
-          <w:sz w:val="21"/>
-          <w:szCs w:val="21"/>
-          <w14:ligatures w14:val="none"/>
-        </w:rPr>
-        <w:t xml:space="preserve">  </w:t>
-      </w:r>
-      <w:r>
-        <w:rPr>
-          <w:rFonts w:ascii="Times New Roman" w:eastAsia="Times New Roman" w:hAnsi="Times New Roman" w:cs="Times New Roman"/>
-          <w:b/>
-          <w:bCs/>
-          <w:color w:val="000000" w:themeColor="text1"/>
-          <w:kern w:val="0"/>
-          <w:sz w:val="24"/>
-          <w:szCs w:val="24"/>
-          <w14:ligatures w14:val="none"/>
-        </w:rPr>
-        <w:br w:type="page"/>
-      </w:r>
-    </w:p>
-    <w:p>
-      <w:pPr>
-        <w:spacing w:before="100" w:beforeAutospacing="1" w:after="100" w:afterAutospacing="1" w:line="240" w:lineRule="auto"/>
-        <w:rPr>
-          <w:rFonts w:ascii="Times New Roman" w:eastAsia="Times New Roman" w:hAnsi="Times New Roman" w:cs="Times New Roman"/>
-          <w:kern w:val="0"/>
-          <w:sz w:val="24"/>
-          <w:szCs w:val="24"/>
-          <w14:ligatures w14:val="none"/>
-        </w:rPr>
-      </w:pPr>
-      <w:r>
-        <w:rPr>
-          <w:rFonts w:ascii="Times New Roman" w:eastAsia="Times New Roman" w:hAnsi="Times New Roman" w:cs="Times New Roman"/>
-          <w:b/>
-          <w:bCs/>
-          <w:kern w:val="0"/>
-          <w:sz w:val="24"/>
-          <w:szCs w:val="24"/>
-          <w14:ligatures w14:val="none"/>
-        </w:rPr>
-        <w:lastRenderedPageBreak/>
-        <w:t>Evaluation</w:t>
-      </w:r>
-      <w:r>
-        <w:rPr>
-          <w:rFonts w:ascii="Times New Roman" w:eastAsia="Times New Roman" w:hAnsi="Times New Roman" w:cs="Times New Roman"/>
-          <w:b/>
-          <w:bCs/>
-          <w:kern w:val="0"/>
-          <w:sz w:val="24"/>
-          <w:szCs w:val="24"/>
-          <w14:ligatures w14:val="none"/>
-        </w:rPr>
-        <w:t xml:space="preserve"> – Train vs Test data</w:t>
-      </w:r>
-      <w:r>
-        <w:rPr>
-          <w:rFonts w:ascii="Times New Roman" w:eastAsia="Times New Roman" w:hAnsi="Times New Roman" w:cs="Times New Roman"/>
-          <w:kern w:val="0"/>
-          <w:sz w:val="24"/>
-          <w:szCs w:val="24"/>
-          <w14:ligatures w14:val="none"/>
-        </w:rPr>
-        <w:t>:</w:t>
-      </w:r>
-    </w:p>
-    <w:p>
-      <w:pPr>
-        <w:spacing w:after="0" w:line="240" w:lineRule="auto"/>
-        <w:rPr>
-          <w:rFonts w:ascii="Times New Roman" w:eastAsia="Times New Roman" w:hAnsi="Times New Roman" w:cs="Times New Roman"/>
-          <w:kern w:val="0"/>
-          <w:sz w:val="24"/>
-          <w:szCs w:val="24"/>
-          <w14:ligatures w14:val="none"/>
-        </w:rPr>
-      </w:pPr>
-      <w:r>
-        <w:rPr>
-          <w:rFonts w:ascii="Times New Roman" w:eastAsia="Times New Roman" w:hAnsi="Times New Roman" w:cs="Times New Roman"/>
           <w:kern w:val="0"/>
           <w:sz w:val="24"/>
           <w:szCs w:val="24"/>
           <w14:ligatures w14:val="none"/>
         </w:rPr>
         <w:drawing>
-          <wp:inline distT="0" distB="0" distL="0" distR="0" wp14:anchorId="16B3414F" wp14:editId="0AF94057">
-            <wp:extent cx="3782451" cy="3035300"/>
-            <wp:effectExtent l="0" t="0" r="8890" b="0"/>
-            <wp:docPr id="675264811" name="Picture 1" descr="A graph of different colored bars&#10;&#10;Description automatically generated"/>
+          <wp:inline distT="0" distB="0" distL="0" distR="0" wp14:anchorId="2F2AB9C3" wp14:editId="359EDC78">
+            <wp:extent cx="5943600" cy="660400"/>
+            <wp:effectExtent l="0" t="0" r="0" b="6350"/>
+            <wp:docPr id="240985662" name="Picture 1"/>
             <wp:cNvGraphicFramePr>
               <a:graphicFrameLocks xmlns:a="http://schemas.openxmlformats.org/drawingml/2006/main" noChangeAspect="1"/>
             </wp:cNvGraphicFramePr>
@@ -2245,7 +1834,7 @@
               <a:graphicData uri="http://schemas.openxmlformats.org/drawingml/2006/picture">
                 <pic:pic xmlns:pic="http://schemas.openxmlformats.org/drawingml/2006/picture">
                   <pic:nvPicPr>
-                    <pic:cNvPr id="675264811" name="Picture 1" descr="A graph of different colored bars&#10;&#10;Description automatically generated"/>
+                    <pic:cNvPr id="240985662" name=""/>
                     <pic:cNvPicPr/>
                   </pic:nvPicPr>
                   <pic:blipFill>
@@ -2257,7 +1846,7 @@
                   <pic:spPr>
                     <a:xfrm>
                       <a:off x="0" y="0"/>
-                      <a:ext cx="3793136" cy="3043874"/>
+                      <a:ext cx="5943600" cy="660400"/>
                     </a:xfrm>
                     <a:prstGeom prst="rect">
                       <a:avLst/>
@@ -2272,18 +1861,449 @@
     </w:p>
     <w:p>
       <w:pPr>
+        <w:spacing w:before="100" w:beforeAutospacing="1" w:after="100" w:afterAutospacing="1" w:line="240" w:lineRule="auto"/>
+        <w:rPr>
+          <w:rFonts w:ascii="Times New Roman" w:eastAsia="Times New Roman" w:hAnsi="Times New Roman" w:cs="Times New Roman"/>
+          <w:kern w:val="0"/>
+          <w:sz w:val="24"/>
+          <w:szCs w:val="24"/>
+          <w14:ligatures w14:val="none"/>
+        </w:rPr>
+      </w:pPr>
+      <w:r>
+        <w:rPr>
+          <w:rFonts w:ascii="Times New Roman" w:eastAsia="Times New Roman" w:hAnsi="Times New Roman" w:cs="Times New Roman"/>
+          <w:kern w:val="0"/>
+          <w:sz w:val="24"/>
+          <w:szCs w:val="24"/>
+          <w14:ligatures w14:val="none"/>
+        </w:rPr>
+        <w:t>Tunning the SGDClassifier is a bit tricky, but it is found that assigning ‘alpha’ – the regularization term has the most impact on the performance.</w:t>
+      </w:r>
+    </w:p>
+    <w:p>
+      <w:pPr>
+        <w:pStyle w:val="ListParagraph"/>
+        <w:numPr>
+          <w:ilvl w:val="0"/>
+          <w:numId w:val="5"/>
+        </w:numPr>
+        <w:spacing w:before="100" w:beforeAutospacing="1" w:after="100" w:afterAutospacing="1" w:line="240" w:lineRule="auto"/>
+        <w:rPr>
+          <w:rFonts w:ascii="Times New Roman" w:eastAsia="Times New Roman" w:hAnsi="Times New Roman" w:cs="Times New Roman"/>
+          <w:kern w:val="0"/>
+          <w:sz w:val="24"/>
+          <w:szCs w:val="24"/>
+          <w14:ligatures w14:val="none"/>
+        </w:rPr>
+      </w:pPr>
+      <w:r>
+        <w:rPr>
+          <w:rFonts w:ascii="Times New Roman" w:eastAsia="Times New Roman" w:hAnsi="Times New Roman" w:cs="Times New Roman"/>
+          <w:kern w:val="0"/>
+          <w:sz w:val="24"/>
+          <w:szCs w:val="24"/>
+          <w14:ligatures w14:val="none"/>
+        </w:rPr>
+        <w:t>‘alpha’ &lt; 1 : less penalty -&gt; overfitting -&gt; high log_loss</w:t>
+      </w:r>
+    </w:p>
+    <w:p>
+      <w:pPr>
+        <w:pStyle w:val="ListParagraph"/>
+        <w:numPr>
+          <w:ilvl w:val="0"/>
+          <w:numId w:val="5"/>
+        </w:numPr>
+        <w:spacing w:before="100" w:beforeAutospacing="1" w:after="100" w:afterAutospacing="1" w:line="240" w:lineRule="auto"/>
+        <w:rPr>
+          <w:rFonts w:ascii="Times New Roman" w:eastAsia="Times New Roman" w:hAnsi="Times New Roman" w:cs="Times New Roman"/>
+          <w:kern w:val="0"/>
+          <w:sz w:val="24"/>
+          <w:szCs w:val="24"/>
+          <w14:ligatures w14:val="none"/>
+        </w:rPr>
+      </w:pPr>
+      <w:r>
+        <w:rPr>
+          <w:rFonts w:ascii="Times New Roman" w:eastAsia="Times New Roman" w:hAnsi="Times New Roman" w:cs="Times New Roman"/>
+          <w:kern w:val="0"/>
+          <w:sz w:val="24"/>
+          <w:szCs w:val="24"/>
+          <w14:ligatures w14:val="none"/>
+        </w:rPr>
+        <w:t>‘alpha’ &gt; 1 : all logistic parameters in w turn near 0</w:t>
+      </w:r>
+    </w:p>
+    <w:p>
+      <w:pPr>
+        <w:pStyle w:val="ListParagraph"/>
+        <w:numPr>
+          <w:ilvl w:val="0"/>
+          <w:numId w:val="5"/>
+        </w:numPr>
+        <w:spacing w:before="100" w:beforeAutospacing="1" w:after="100" w:afterAutospacing="1" w:line="240" w:lineRule="auto"/>
+        <w:rPr>
+          <w:rFonts w:ascii="Times New Roman" w:eastAsia="Times New Roman" w:hAnsi="Times New Roman" w:cs="Times New Roman"/>
+          <w:kern w:val="0"/>
+          <w:sz w:val="24"/>
+          <w:szCs w:val="24"/>
+          <w14:ligatures w14:val="none"/>
+        </w:rPr>
+      </w:pPr>
+      <w:r>
+        <w:rPr>
+          <w:rFonts w:ascii="Times New Roman" w:eastAsia="Times New Roman" w:hAnsi="Times New Roman" w:cs="Times New Roman"/>
+          <w:kern w:val="0"/>
+          <w:sz w:val="24"/>
+          <w:szCs w:val="24"/>
+          <w14:ligatures w14:val="none"/>
+        </w:rPr>
+        <w:t xml:space="preserve">‘alpha’ = 1 : </w:t>
+      </w:r>
+      <w:r>
+        <w:rPr>
+          <w:rFonts w:ascii="Times New Roman" w:eastAsia="Times New Roman" w:hAnsi="Times New Roman" w:cs="Times New Roman"/>
+          <w:kern w:val="0"/>
+          <w:sz w:val="24"/>
+          <w:szCs w:val="24"/>
+          <w14:ligatures w14:val="none"/>
+        </w:rPr>
+        <w:t>so far provide the best performance, on par with the ‘sklearn.LogisticRegression()’</w:t>
+      </w:r>
+    </w:p>
+    <w:p>
+      <w:pPr>
+        <w:spacing w:before="100" w:beforeAutospacing="1" w:after="100" w:afterAutospacing="1" w:line="240" w:lineRule="auto"/>
+        <w:rPr>
+          <w:rFonts w:ascii="Times New Roman" w:eastAsia="Times New Roman" w:hAnsi="Times New Roman" w:cs="Times New Roman"/>
+          <w:kern w:val="0"/>
+          <w:sz w:val="24"/>
+          <w:szCs w:val="24"/>
+          <w14:ligatures w14:val="none"/>
+        </w:rPr>
+      </w:pPr>
+      <w:r>
+        <w:rPr>
+          <w:rFonts w:ascii="Times New Roman" w:eastAsia="Times New Roman" w:hAnsi="Times New Roman" w:cs="Times New Roman"/>
+          <w:kern w:val="0"/>
+          <w:sz w:val="24"/>
+          <w:szCs w:val="24"/>
+          <w14:ligatures w14:val="none"/>
+        </w:rPr>
+        <w:drawing>
+          <wp:inline distT="0" distB="0" distL="0" distR="0" wp14:anchorId="6A1460E0" wp14:editId="324C9F9A">
+            <wp:extent cx="5943600" cy="894080"/>
+            <wp:effectExtent l="0" t="0" r="0" b="1270"/>
+            <wp:docPr id="1246817721" name="Picture 1" descr="A computer code on a black background&#10;&#10;Description automatically generated"/>
+            <wp:cNvGraphicFramePr>
+              <a:graphicFrameLocks xmlns:a="http://schemas.openxmlformats.org/drawingml/2006/main" noChangeAspect="1"/>
+            </wp:cNvGraphicFramePr>
+            <a:graphic xmlns:a="http://schemas.openxmlformats.org/drawingml/2006/main">
+              <a:graphicData uri="http://schemas.openxmlformats.org/drawingml/2006/picture">
+                <pic:pic xmlns:pic="http://schemas.openxmlformats.org/drawingml/2006/picture">
+                  <pic:nvPicPr>
+                    <pic:cNvPr id="1246817721" name="Picture 1" descr="A computer code on a black background&#10;&#10;Description automatically generated"/>
+                    <pic:cNvPicPr/>
+                  </pic:nvPicPr>
+                  <pic:blipFill>
+                    <a:blip r:embed="rId7"/>
+                    <a:stretch>
+                      <a:fillRect/>
+                    </a:stretch>
+                  </pic:blipFill>
+                  <pic:spPr>
+                    <a:xfrm>
+                      <a:off x="0" y="0"/>
+                      <a:ext cx="5943600" cy="894080"/>
+                    </a:xfrm>
+                    <a:prstGeom prst="rect">
+                      <a:avLst/>
+                    </a:prstGeom>
+                  </pic:spPr>
+                </pic:pic>
+              </a:graphicData>
+            </a:graphic>
+          </wp:inline>
+        </w:drawing>
+      </w:r>
+    </w:p>
+    <w:p>
+      <w:pPr>
         <w:spacing w:after="0" w:line="240" w:lineRule="auto"/>
         <w:rPr>
-          <w:rFonts w:ascii="Times New Roman" w:eastAsia="Times New Roman" w:hAnsi="Times New Roman" w:cs="Times New Roman"/>
-          <w:kern w:val="0"/>
-          <w:sz w:val="24"/>
-          <w:szCs w:val="24"/>
-          <w14:ligatures w14:val="none"/>
-        </w:rPr>
-      </w:pPr>
-      <w:r>
-        <w:rPr>
-          <w:rFonts w:ascii="Times New Roman" w:eastAsia="Times New Roman" w:hAnsi="Times New Roman" w:cs="Times New Roman"/>
+          <w:rFonts w:ascii="Consolas" w:eastAsia="Times New Roman" w:hAnsi="Consolas" w:cs="Times New Roman"/>
+          <w:color w:val="000000" w:themeColor="text1"/>
+          <w:kern w:val="0"/>
+          <w:sz w:val="21"/>
+          <w:szCs w:val="21"/>
+          <w14:ligatures w14:val="none"/>
+        </w:rPr>
+      </w:pPr>
+      <w:r>
+        <w:rPr>
+          <w:rFonts w:ascii="Consolas" w:eastAsia="Times New Roman" w:hAnsi="Consolas" w:cs="Times New Roman"/>
+          <w:color w:val="000000" w:themeColor="text1"/>
+          <w:kern w:val="0"/>
+          <w:sz w:val="21"/>
+          <w:szCs w:val="21"/>
+          <w14:ligatures w14:val="none"/>
+        </w:rPr>
+        <w:t xml:space="preserve">W = </w:t>
+      </w:r>
+      <w:r>
+        <w:rPr>
+          <w:rFonts w:ascii="Consolas" w:eastAsia="Times New Roman" w:hAnsi="Consolas" w:cs="Times New Roman"/>
+          <w:color w:val="000000" w:themeColor="text1"/>
+          <w:kern w:val="0"/>
+          <w:sz w:val="21"/>
+          <w:szCs w:val="21"/>
+          <w14:ligatures w14:val="none"/>
+        </w:rPr>
+        <w:t xml:space="preserve">[ </w:t>
+      </w:r>
+      <w:r>
+        <w:rPr>
+          <w:rFonts w:ascii="Consolas" w:hAnsi="Consolas"/>
+          <w:b/>
+          <w:bCs/>
+          <w:color w:val="000000" w:themeColor="text1"/>
+          <w:sz w:val="21"/>
+          <w:szCs w:val="21"/>
+        </w:rPr>
+        <w:t>3.20</w:t>
+      </w:r>
+      <w:r>
+        <w:rPr>
+          <w:rFonts w:ascii="Consolas" w:hAnsi="Consolas"/>
+          <w:color w:val="000000" w:themeColor="text1"/>
+          <w:sz w:val="21"/>
+          <w:szCs w:val="21"/>
+        </w:rPr>
+        <w:t xml:space="preserve"> 0.00 -0.01 0.00 0.00 0.00 0.00 0.00 -0.17 0.00 0.00 -0.14 0.00 0.00 0.00 -0.00</w:t>
+      </w:r>
+      <w:r>
+        <w:rPr>
+          <w:rFonts w:ascii="Consolas" w:eastAsia="Times New Roman" w:hAnsi="Consolas" w:cs="Times New Roman"/>
+          <w:color w:val="000000" w:themeColor="text1"/>
+          <w:kern w:val="0"/>
+          <w:sz w:val="21"/>
+          <w:szCs w:val="21"/>
+          <w14:ligatures w14:val="none"/>
+        </w:rPr>
+        <w:t>]</w:t>
+      </w:r>
+    </w:p>
+    <w:p>
+      <w:pPr>
+        <w:spacing w:after="0" w:line="240" w:lineRule="auto"/>
+        <w:rPr>
+          <w:rFonts w:ascii="Consolas" w:eastAsia="Times New Roman" w:hAnsi="Consolas" w:cs="Times New Roman"/>
+          <w:color w:val="000000" w:themeColor="text1"/>
+          <w:kern w:val="0"/>
+          <w:sz w:val="21"/>
+          <w:szCs w:val="21"/>
+          <w14:ligatures w14:val="none"/>
+        </w:rPr>
+      </w:pPr>
+    </w:p>
+    <w:p>
+      <w:pPr>
+        <w:spacing w:after="0" w:line="240" w:lineRule="auto"/>
+        <w:rPr>
+          <w:rFonts w:ascii="Consolas" w:eastAsia="Times New Roman" w:hAnsi="Consolas" w:cs="Times New Roman"/>
+          <w:color w:val="000000" w:themeColor="text1"/>
+          <w:kern w:val="0"/>
+          <w:sz w:val="21"/>
+          <w:szCs w:val="21"/>
+          <w14:ligatures w14:val="none"/>
+        </w:rPr>
+      </w:pPr>
+      <w:r>
+        <w:rPr>
+          <w:rFonts w:ascii="Times New Roman" w:eastAsia="Times New Roman" w:hAnsi="Times New Roman" w:cs="Times New Roman"/>
+          <w:color w:val="000000" w:themeColor="text1"/>
+          <w:kern w:val="0"/>
+          <w:sz w:val="24"/>
+          <w:szCs w:val="24"/>
+          <w14:ligatures w14:val="none"/>
+        </w:rPr>
+        <w:t>Intercept:</w:t>
+      </w:r>
+      <w:r>
+        <w:rPr>
+          <w:rFonts w:ascii="Times New Roman" w:eastAsia="Times New Roman" w:hAnsi="Times New Roman" w:cs="Times New Roman"/>
+          <w:color w:val="000000" w:themeColor="text1"/>
+          <w:kern w:val="0"/>
+          <w:sz w:val="24"/>
+          <w:szCs w:val="24"/>
+          <w14:ligatures w14:val="none"/>
+        </w:rPr>
+        <w:t xml:space="preserve"> </w:t>
+      </w:r>
+      <w:r>
+        <w:rPr>
+          <w:rFonts w:ascii="Consolas" w:eastAsia="Times New Roman" w:hAnsi="Consolas" w:cs="Times New Roman"/>
+          <w:color w:val="000000" w:themeColor="text1"/>
+          <w:kern w:val="0"/>
+          <w:sz w:val="21"/>
+          <w:szCs w:val="21"/>
+          <w14:ligatures w14:val="none"/>
+        </w:rPr>
+        <w:t xml:space="preserve">  </w:t>
+      </w:r>
+      <w:r>
+        <w:rPr>
+          <w:rFonts w:ascii="Consolas" w:hAnsi="Consolas"/>
+          <w:b/>
+          <w:bCs/>
+          <w:color w:val="000000" w:themeColor="text1"/>
+          <w:sz w:val="21"/>
+          <w:szCs w:val="21"/>
+        </w:rPr>
+        <w:t>3.20</w:t>
+      </w:r>
+      <w:r>
+        <w:rPr>
+          <w:rFonts w:ascii="Consolas" w:hAnsi="Consolas"/>
+          <w:color w:val="000000" w:themeColor="text1"/>
+          <w:sz w:val="21"/>
+          <w:szCs w:val="21"/>
+        </w:rPr>
+        <w:t xml:space="preserve"> </w:t>
+      </w:r>
+      <w:r>
+        <w:rPr>
+          <w:rFonts w:ascii="Times New Roman" w:eastAsia="Times New Roman" w:hAnsi="Times New Roman" w:cs="Times New Roman"/>
+          <w:b/>
+          <w:bCs/>
+          <w:color w:val="000000" w:themeColor="text1"/>
+          <w:kern w:val="0"/>
+          <w:sz w:val="24"/>
+          <w:szCs w:val="24"/>
+          <w14:ligatures w14:val="none"/>
+        </w:rPr>
+        <w:br w:type="page"/>
+      </w:r>
+    </w:p>
+    <w:p>
+      <w:pPr>
+        <w:spacing w:before="100" w:beforeAutospacing="1" w:after="100" w:afterAutospacing="1" w:line="240" w:lineRule="auto"/>
+        <w:rPr>
+          <w:rFonts w:ascii="Times New Roman" w:eastAsia="Times New Roman" w:hAnsi="Times New Roman" w:cs="Times New Roman"/>
+          <w:kern w:val="0"/>
+          <w:sz w:val="24"/>
+          <w:szCs w:val="24"/>
+          <w14:ligatures w14:val="none"/>
+        </w:rPr>
+      </w:pPr>
+      <w:r>
+        <w:rPr>
+          <w:rFonts w:ascii="Times New Roman" w:eastAsia="Times New Roman" w:hAnsi="Times New Roman" w:cs="Times New Roman"/>
+          <w:b/>
+          <w:bCs/>
+          <w:kern w:val="0"/>
+          <w:sz w:val="24"/>
+          <w:szCs w:val="24"/>
+          <w14:ligatures w14:val="none"/>
+        </w:rPr>
+        <w:lastRenderedPageBreak/>
+        <w:t>Evaluation</w:t>
+      </w:r>
+      <w:r>
+        <w:rPr>
+          <w:rFonts w:ascii="Times New Roman" w:eastAsia="Times New Roman" w:hAnsi="Times New Roman" w:cs="Times New Roman"/>
+          <w:b/>
+          <w:bCs/>
+          <w:kern w:val="0"/>
+          <w:sz w:val="24"/>
+          <w:szCs w:val="24"/>
+          <w14:ligatures w14:val="none"/>
+        </w:rPr>
+        <w:t xml:space="preserve"> – Train vs Test data</w:t>
+      </w:r>
+      <w:r>
+        <w:rPr>
+          <w:rFonts w:ascii="Times New Roman" w:eastAsia="Times New Roman" w:hAnsi="Times New Roman" w:cs="Times New Roman"/>
+          <w:kern w:val="0"/>
+          <w:sz w:val="24"/>
+          <w:szCs w:val="24"/>
+          <w14:ligatures w14:val="none"/>
+        </w:rPr>
+        <w:t>:</w:t>
+      </w:r>
+    </w:p>
+    <w:p>
+      <w:pPr>
+        <w:spacing w:after="0" w:line="240" w:lineRule="auto"/>
+        <w:rPr>
+          <w:rFonts w:ascii="Times New Roman" w:eastAsia="Times New Roman" w:hAnsi="Times New Roman" w:cs="Times New Roman"/>
+          <w:kern w:val="0"/>
+          <w:sz w:val="24"/>
+          <w:szCs w:val="24"/>
+          <w14:ligatures w14:val="none"/>
+        </w:rPr>
+      </w:pPr>
+      <w:r>
+        <w:rPr>
+          <w:rFonts w:ascii="Times New Roman" w:eastAsia="Times New Roman" w:hAnsi="Times New Roman" w:cs="Times New Roman"/>
+          <w:kern w:val="0"/>
+          <w:sz w:val="24"/>
+          <w:szCs w:val="24"/>
+          <w14:ligatures w14:val="none"/>
+        </w:rPr>
+        <w:drawing>
+          <wp:inline distT="0" distB="0" distL="0" distR="0" wp14:anchorId="6B26D273" wp14:editId="5D108C79">
+            <wp:extent cx="4557370" cy="3657149"/>
+            <wp:effectExtent l="0" t="0" r="0" b="635"/>
+            <wp:docPr id="1548433567" name="Picture 1" descr="A graph of blue and orange bars&#10;&#10;Description automatically generated"/>
+            <wp:cNvGraphicFramePr>
+              <a:graphicFrameLocks xmlns:a="http://schemas.openxmlformats.org/drawingml/2006/main" noChangeAspect="1"/>
+            </wp:cNvGraphicFramePr>
+            <a:graphic xmlns:a="http://schemas.openxmlformats.org/drawingml/2006/main">
+              <a:graphicData uri="http://schemas.openxmlformats.org/drawingml/2006/picture">
+                <pic:pic xmlns:pic="http://schemas.openxmlformats.org/drawingml/2006/picture">
+                  <pic:nvPicPr>
+                    <pic:cNvPr id="1548433567" name="Picture 1" descr="A graph of blue and orange bars&#10;&#10;Description automatically generated"/>
+                    <pic:cNvPicPr/>
+                  </pic:nvPicPr>
+                  <pic:blipFill>
+                    <a:blip r:embed="rId8"/>
+                    <a:stretch>
+                      <a:fillRect/>
+                    </a:stretch>
+                  </pic:blipFill>
+                  <pic:spPr>
+                    <a:xfrm>
+                      <a:off x="0" y="0"/>
+                      <a:ext cx="4568015" cy="3665692"/>
+                    </a:xfrm>
+                    <a:prstGeom prst="rect">
+                      <a:avLst/>
+                    </a:prstGeom>
+                  </pic:spPr>
+                </pic:pic>
+              </a:graphicData>
+            </a:graphic>
+          </wp:inline>
+        </w:drawing>
+      </w:r>
+    </w:p>
+    <w:p>
+      <w:pPr>
+        <w:spacing w:after="0" w:line="240" w:lineRule="auto"/>
+        <w:rPr>
+          <w:rFonts w:ascii="Times New Roman" w:eastAsia="Times New Roman" w:hAnsi="Times New Roman" w:cs="Times New Roman"/>
+          <w:kern w:val="0"/>
+          <w:sz w:val="24"/>
+          <w:szCs w:val="24"/>
+          <w14:ligatures w14:val="none"/>
+        </w:rPr>
+      </w:pPr>
+      <w:r>
+        <w:rPr>
+          <w:rFonts w:ascii="Times New Roman" w:eastAsia="Times New Roman" w:hAnsi="Times New Roman" w:cs="Times New Roman"/>
+          <w:noProof/>
           <w:kern w:val="0"/>
           <w:sz w:val="24"/>
           <w:szCs w:val="24"/>
@@ -2302,185 +2322,6 @@
                 <pic:pic xmlns:pic="http://schemas.openxmlformats.org/drawingml/2006/picture">
                   <pic:nvPicPr>
                     <pic:cNvPr id="821211787" name="Picture 1" descr="A close-up of a graph&#10;&#10;Description automatically generated"/>
-                    <pic:cNvPicPr/>
-                  </pic:nvPicPr>
-                  <pic:blipFill>
-                    <a:blip r:embed="rId7"/>
-                    <a:stretch>
-                      <a:fillRect/>
-                    </a:stretch>
-                  </pic:blipFill>
-                  <pic:spPr>
-                    <a:xfrm>
-                      <a:off x="0" y="0"/>
-                      <a:ext cx="5943600" cy="2428875"/>
-                    </a:xfrm>
-                    <a:prstGeom prst="rect">
-                      <a:avLst/>
-                    </a:prstGeom>
-                  </pic:spPr>
-                </pic:pic>
-              </a:graphicData>
-            </a:graphic>
-          </wp:inline>
-        </w:drawing>
-      </w:r>
-    </w:p>
-    <w:p>
-      <w:pPr>
-        <w:spacing w:after="0" w:line="240" w:lineRule="auto"/>
-        <w:rPr>
-          <w:rFonts w:ascii="Times New Roman" w:eastAsia="Times New Roman" w:hAnsi="Times New Roman" w:cs="Times New Roman"/>
-          <w:kern w:val="0"/>
-          <w:sz w:val="24"/>
-          <w:szCs w:val="24"/>
-          <w14:ligatures w14:val="none"/>
-        </w:rPr>
-      </w:pPr>
-      <w:r>
-        <w:rPr>
-          <w:rFonts w:ascii="Times New Roman" w:eastAsia="Times New Roman" w:hAnsi="Times New Roman" w:cs="Times New Roman"/>
-          <w:kern w:val="0"/>
-          <w:sz w:val="24"/>
-          <w:szCs w:val="24"/>
-          <w14:ligatures w14:val="none"/>
-        </w:rPr>
-        <w:t>The Logistic Regression model demonstrates decent performance on both the training and testing datasets. However, it seems to be slightly overfitting the training data, as indicated by higher performance metrics for the training set compared to the test set. The false positive rate in the training data also reinforces this observation. Measures might be needed to mitigate this overfitting, such as regularization or further feature engineering.</w:t>
-      </w:r>
-      <w:r>
-        <w:rPr>
-          <w:rFonts w:ascii="Times New Roman" w:eastAsia="Times New Roman" w:hAnsi="Times New Roman" w:cs="Times New Roman"/>
-          <w:kern w:val="0"/>
-          <w:sz w:val="24"/>
-          <w:szCs w:val="24"/>
-          <w14:ligatures w14:val="none"/>
-        </w:rPr>
-        <w:br w:type="page"/>
-      </w:r>
-    </w:p>
-    <w:p>
-      <w:pPr>
-        <w:spacing w:after="0" w:line="240" w:lineRule="auto"/>
-        <w:rPr>
-          <w:rFonts w:ascii="Times New Roman" w:eastAsia="Times New Roman" w:hAnsi="Times New Roman" w:cs="Times New Roman"/>
-          <w:b/>
-          <w:bCs/>
-          <w:kern w:val="0"/>
-          <w:sz w:val="24"/>
-          <w:szCs w:val="24"/>
-          <w14:ligatures w14:val="none"/>
-        </w:rPr>
-      </w:pPr>
-      <w:r>
-        <w:rPr>
-          <w:rFonts w:ascii="Times New Roman" w:eastAsia="Times New Roman" w:hAnsi="Times New Roman" w:cs="Times New Roman"/>
-          <w:b/>
-          <w:bCs/>
-          <w:kern w:val="0"/>
-          <w:sz w:val="24"/>
-          <w:szCs w:val="24"/>
-          <w14:ligatures w14:val="none"/>
-        </w:rPr>
-        <w:lastRenderedPageBreak/>
-        <w:t>Evaluation – Logistic Regression vs Naïve Bayes Gaussian:</w:t>
-      </w:r>
-    </w:p>
-    <w:p>
-      <w:pPr>
-        <w:spacing w:after="0" w:line="240" w:lineRule="auto"/>
-        <w:rPr>
-          <w:rFonts w:ascii="Times New Roman" w:eastAsia="Times New Roman" w:hAnsi="Times New Roman" w:cs="Times New Roman"/>
-          <w:b/>
-          <w:bCs/>
-          <w:kern w:val="0"/>
-          <w:sz w:val="24"/>
-          <w:szCs w:val="24"/>
-          <w14:ligatures w14:val="none"/>
-        </w:rPr>
-      </w:pPr>
-      <w:r>
-        <w:rPr>
-          <w:rFonts w:ascii="Times New Roman" w:eastAsia="Times New Roman" w:hAnsi="Times New Roman" w:cs="Times New Roman"/>
-          <w:b/>
-          <w:bCs/>
-          <w:kern w:val="0"/>
-          <w:sz w:val="24"/>
-          <w:szCs w:val="24"/>
-          <w14:ligatures w14:val="none"/>
-        </w:rPr>
-        <w:drawing>
-          <wp:inline distT="0" distB="0" distL="0" distR="0" wp14:anchorId="3235ADD7" wp14:editId="7AF2967D">
-            <wp:extent cx="4557933" cy="3657600"/>
-            <wp:effectExtent l="0" t="0" r="0" b="0"/>
-            <wp:docPr id="1588059584" name="Picture 1" descr="A graph of different colored bars&#10;&#10;Description automatically generated"/>
-            <wp:cNvGraphicFramePr>
-              <a:graphicFrameLocks xmlns:a="http://schemas.openxmlformats.org/drawingml/2006/main" noChangeAspect="1"/>
-            </wp:cNvGraphicFramePr>
-            <a:graphic xmlns:a="http://schemas.openxmlformats.org/drawingml/2006/main">
-              <a:graphicData uri="http://schemas.openxmlformats.org/drawingml/2006/picture">
-                <pic:pic xmlns:pic="http://schemas.openxmlformats.org/drawingml/2006/picture">
-                  <pic:nvPicPr>
-                    <pic:cNvPr id="1588059584" name="Picture 1" descr="A graph of different colored bars&#10;&#10;Description automatically generated"/>
-                    <pic:cNvPicPr/>
-                  </pic:nvPicPr>
-                  <pic:blipFill>
-                    <a:blip r:embed="rId8"/>
-                    <a:stretch>
-                      <a:fillRect/>
-                    </a:stretch>
-                  </pic:blipFill>
-                  <pic:spPr>
-                    <a:xfrm>
-                      <a:off x="0" y="0"/>
-                      <a:ext cx="4571205" cy="3668250"/>
-                    </a:xfrm>
-                    <a:prstGeom prst="rect">
-                      <a:avLst/>
-                    </a:prstGeom>
-                  </pic:spPr>
-                </pic:pic>
-              </a:graphicData>
-            </a:graphic>
-          </wp:inline>
-        </w:drawing>
-      </w:r>
-    </w:p>
-    <w:p>
-      <w:pPr>
-        <w:spacing w:after="0" w:line="240" w:lineRule="auto"/>
-        <w:rPr>
-          <w:rFonts w:ascii="Times New Roman" w:eastAsia="Times New Roman" w:hAnsi="Times New Roman" w:cs="Times New Roman"/>
-          <w:b/>
-          <w:bCs/>
-          <w:kern w:val="0"/>
-          <w:sz w:val="24"/>
-          <w:szCs w:val="24"/>
-          <w14:ligatures w14:val="none"/>
-        </w:rPr>
-      </w:pPr>
-      <w:r>
-        <w:rPr>
-          <w:rFonts w:ascii="Times New Roman" w:eastAsia="Times New Roman" w:hAnsi="Times New Roman" w:cs="Times New Roman"/>
-          <w:b/>
-          <w:bCs/>
-          <w:kern w:val="0"/>
-          <w:sz w:val="24"/>
-          <w:szCs w:val="24"/>
-          <w14:ligatures w14:val="none"/>
-        </w:rPr>
-        <w:drawing>
-          <wp:inline distT="0" distB="0" distL="0" distR="0" wp14:anchorId="1990228B" wp14:editId="592FF337">
-            <wp:extent cx="5943600" cy="2428875"/>
-            <wp:effectExtent l="0" t="0" r="0" b="9525"/>
-            <wp:docPr id="1283986149" name="Picture 1" descr="A comparison of a graph&#10;&#10;Description automatically generated with medium confidence"/>
-            <wp:cNvGraphicFramePr>
-              <a:graphicFrameLocks xmlns:a="http://schemas.openxmlformats.org/drawingml/2006/main" noChangeAspect="1"/>
-            </wp:cNvGraphicFramePr>
-            <a:graphic xmlns:a="http://schemas.openxmlformats.org/drawingml/2006/main">
-              <a:graphicData uri="http://schemas.openxmlformats.org/drawingml/2006/picture">
-                <pic:pic xmlns:pic="http://schemas.openxmlformats.org/drawingml/2006/picture">
-                  <pic:nvPicPr>
-                    <pic:cNvPr id="1283986149" name="Picture 1" descr="A comparison of a graph&#10;&#10;Description automatically generated with medium confidence"/>
                     <pic:cNvPicPr/>
                   </pic:nvPicPr>
                   <pic:blipFill>
@@ -2516,115 +2357,207 @@
           <w14:ligatures w14:val="none"/>
         </w:rPr>
       </w:pPr>
+      <w:r>
+        <w:rPr>
+          <w:rFonts w:ascii="Times New Roman" w:eastAsia="Times New Roman" w:hAnsi="Times New Roman" w:cs="Times New Roman"/>
+          <w:kern w:val="0"/>
+          <w:sz w:val="24"/>
+          <w:szCs w:val="24"/>
+          <w14:ligatures w14:val="none"/>
+        </w:rPr>
+        <w:t>The Logistic Regression model demonstrates decent performance on both the training and testing datasets. However, it seems to be slightly overfitting the training data, as indicated by higher performance metrics for the training set compared to the test set. The false positive rate in the training data also reinforces this observation. Measures might be needed to mitigate this overfitting, such as regularization or further feature engineering.</w:t>
+      </w:r>
+      <w:r>
+        <w:rPr>
+          <w:rFonts w:ascii="Times New Roman" w:eastAsia="Times New Roman" w:hAnsi="Times New Roman" w:cs="Times New Roman"/>
+          <w:kern w:val="0"/>
+          <w:sz w:val="24"/>
+          <w:szCs w:val="24"/>
+          <w14:ligatures w14:val="none"/>
+        </w:rPr>
+        <w:br w:type="page"/>
+      </w:r>
     </w:p>
     <w:p>
       <w:pPr>
         <w:spacing w:after="0" w:line="240" w:lineRule="auto"/>
         <w:rPr>
           <w:rFonts w:ascii="Times New Roman" w:eastAsia="Times New Roman" w:hAnsi="Times New Roman" w:cs="Times New Roman"/>
-          <w:kern w:val="0"/>
-          <w:sz w:val="24"/>
-          <w:szCs w:val="24"/>
-          <w14:ligatures w14:val="none"/>
-        </w:rPr>
-      </w:pPr>
-      <w:r>
-        <w:rPr>
-          <w:rFonts w:ascii="Times New Roman" w:eastAsia="Times New Roman" w:hAnsi="Times New Roman" w:cs="Times New Roman"/>
-          <w:kern w:val="0"/>
-          <w:sz w:val="24"/>
-          <w:szCs w:val="24"/>
-          <w14:ligatures w14:val="none"/>
-        </w:rPr>
-        <w:t xml:space="preserve">Logistic regression slightly outperforms </w:t>
-      </w:r>
-      <w:proofErr w:type="spellStart"/>
-      <w:r>
-        <w:rPr>
-          <w:rFonts w:ascii="Times New Roman" w:eastAsia="Times New Roman" w:hAnsi="Times New Roman" w:cs="Times New Roman"/>
-          <w:kern w:val="0"/>
-          <w:sz w:val="24"/>
-          <w:szCs w:val="24"/>
-          <w14:ligatures w14:val="none"/>
-        </w:rPr>
-        <w:t>GaussianNB</w:t>
-      </w:r>
-      <w:proofErr w:type="spellEnd"/>
-      <w:r>
-        <w:rPr>
-          <w:rFonts w:ascii="Times New Roman" w:eastAsia="Times New Roman" w:hAnsi="Times New Roman" w:cs="Times New Roman"/>
-          <w:kern w:val="0"/>
-          <w:sz w:val="24"/>
-          <w:szCs w:val="24"/>
-          <w14:ligatures w14:val="none"/>
-        </w:rPr>
-        <w:t xml:space="preserve"> in </w:t>
-      </w:r>
-      <w:proofErr w:type="gramStart"/>
-      <w:r>
-        <w:rPr>
-          <w:rFonts w:ascii="Times New Roman" w:eastAsia="Times New Roman" w:hAnsi="Times New Roman" w:cs="Times New Roman"/>
-          <w:kern w:val="0"/>
-          <w:sz w:val="24"/>
-          <w:szCs w:val="24"/>
-          <w14:ligatures w14:val="none"/>
-        </w:rPr>
-        <w:t>the most</w:t>
-      </w:r>
-      <w:proofErr w:type="gramEnd"/>
-      <w:r>
-        <w:rPr>
-          <w:rFonts w:ascii="Times New Roman" w:eastAsia="Times New Roman" w:hAnsi="Times New Roman" w:cs="Times New Roman"/>
-          <w:kern w:val="0"/>
-          <w:sz w:val="24"/>
-          <w:szCs w:val="24"/>
-          <w14:ligatures w14:val="none"/>
-        </w:rPr>
-        <w:t xml:space="preserve"> of the metrics, with </w:t>
-      </w:r>
-      <w:proofErr w:type="gramStart"/>
-      <w:r>
-        <w:rPr>
-          <w:rFonts w:ascii="Times New Roman" w:eastAsia="Times New Roman" w:hAnsi="Times New Roman" w:cs="Times New Roman"/>
-          <w:kern w:val="0"/>
-          <w:sz w:val="24"/>
-          <w:szCs w:val="24"/>
-          <w14:ligatures w14:val="none"/>
-        </w:rPr>
-        <w:t>more</w:t>
-      </w:r>
-      <w:proofErr w:type="gramEnd"/>
-      <w:r>
-        <w:rPr>
-          <w:rFonts w:ascii="Times New Roman" w:eastAsia="Times New Roman" w:hAnsi="Times New Roman" w:cs="Times New Roman"/>
-          <w:kern w:val="0"/>
-          <w:sz w:val="24"/>
-          <w:szCs w:val="24"/>
-          <w14:ligatures w14:val="none"/>
-        </w:rPr>
-        <w:t xml:space="preserve"> consistent error rate, as it has lower log loss. The potential explanation would be the underlying assumptions of each model. Logistic regression might be better suited for this dataset as it does not assume features to be conditionally independent within one class as </w:t>
-      </w:r>
-      <w:proofErr w:type="spellStart"/>
-      <w:r>
-        <w:rPr>
-          <w:rFonts w:ascii="Times New Roman" w:eastAsia="Times New Roman" w:hAnsi="Times New Roman" w:cs="Times New Roman"/>
-          <w:kern w:val="0"/>
-          <w:sz w:val="24"/>
-          <w:szCs w:val="24"/>
-          <w14:ligatures w14:val="none"/>
-        </w:rPr>
-        <w:t>GaussianNB</w:t>
-      </w:r>
-      <w:proofErr w:type="spellEnd"/>
-      <w:r>
-        <w:rPr>
-          <w:rFonts w:ascii="Times New Roman" w:eastAsia="Times New Roman" w:hAnsi="Times New Roman" w:cs="Times New Roman"/>
-          <w:kern w:val="0"/>
-          <w:sz w:val="24"/>
-          <w:szCs w:val="24"/>
-          <w14:ligatures w14:val="none"/>
-        </w:rPr>
-        <w:t xml:space="preserve"> does. </w:t>
+          <w:b/>
+          <w:bCs/>
+          <w:kern w:val="0"/>
+          <w:sz w:val="24"/>
+          <w:szCs w:val="24"/>
+          <w14:ligatures w14:val="none"/>
+        </w:rPr>
+      </w:pPr>
+      <w:r>
+        <w:rPr>
+          <w:rFonts w:ascii="Times New Roman" w:eastAsia="Times New Roman" w:hAnsi="Times New Roman" w:cs="Times New Roman"/>
+          <w:b/>
+          <w:bCs/>
+          <w:kern w:val="0"/>
+          <w:sz w:val="24"/>
+          <w:szCs w:val="24"/>
+          <w14:ligatures w14:val="none"/>
+        </w:rPr>
+        <w:lastRenderedPageBreak/>
+        <w:t>Evaluation – Logistic Regression vs Naïve Bayes Gaussian:</w:t>
+      </w:r>
+    </w:p>
+    <w:p>
+      <w:pPr>
+        <w:spacing w:after="0" w:line="240" w:lineRule="auto"/>
+        <w:rPr>
+          <w:rFonts w:ascii="Times New Roman" w:eastAsia="Times New Roman" w:hAnsi="Times New Roman" w:cs="Times New Roman"/>
+          <w:b/>
+          <w:bCs/>
+          <w:kern w:val="0"/>
+          <w:sz w:val="24"/>
+          <w:szCs w:val="24"/>
+          <w14:ligatures w14:val="none"/>
+        </w:rPr>
+      </w:pPr>
+      <w:r>
+        <w:rPr>
+          <w:rFonts w:ascii="Times New Roman" w:eastAsia="Times New Roman" w:hAnsi="Times New Roman" w:cs="Times New Roman"/>
+          <w:b/>
+          <w:bCs/>
+          <w:kern w:val="0"/>
+          <w:sz w:val="24"/>
+          <w:szCs w:val="24"/>
+          <w14:ligatures w14:val="none"/>
+        </w:rPr>
+        <w:drawing>
+          <wp:inline distT="0" distB="0" distL="0" distR="0" wp14:anchorId="1919B3F5" wp14:editId="1A801120">
+            <wp:extent cx="4037990" cy="3240362"/>
+            <wp:effectExtent l="0" t="0" r="635" b="0"/>
+            <wp:docPr id="1437194433" name="Picture 1" descr="A graph of different colored bars&#10;&#10;Description automatically generated"/>
+            <wp:cNvGraphicFramePr>
+              <a:graphicFrameLocks xmlns:a="http://schemas.openxmlformats.org/drawingml/2006/main" noChangeAspect="1"/>
+            </wp:cNvGraphicFramePr>
+            <a:graphic xmlns:a="http://schemas.openxmlformats.org/drawingml/2006/main">
+              <a:graphicData uri="http://schemas.openxmlformats.org/drawingml/2006/picture">
+                <pic:pic xmlns:pic="http://schemas.openxmlformats.org/drawingml/2006/picture">
+                  <pic:nvPicPr>
+                    <pic:cNvPr id="1437194433" name="Picture 1" descr="A graph of different colored bars&#10;&#10;Description automatically generated"/>
+                    <pic:cNvPicPr/>
+                  </pic:nvPicPr>
+                  <pic:blipFill>
+                    <a:blip r:embed="rId10"/>
+                    <a:stretch>
+                      <a:fillRect/>
+                    </a:stretch>
+                  </pic:blipFill>
+                  <pic:spPr>
+                    <a:xfrm>
+                      <a:off x="0" y="0"/>
+                      <a:ext cx="4043430" cy="3244728"/>
+                    </a:xfrm>
+                    <a:prstGeom prst="rect">
+                      <a:avLst/>
+                    </a:prstGeom>
+                  </pic:spPr>
+                </pic:pic>
+              </a:graphicData>
+            </a:graphic>
+          </wp:inline>
+        </w:drawing>
+      </w:r>
+    </w:p>
+    <w:p>
+      <w:pPr>
+        <w:spacing w:after="0" w:line="240" w:lineRule="auto"/>
+        <w:rPr>
+          <w:rFonts w:ascii="Times New Roman" w:eastAsia="Times New Roman" w:hAnsi="Times New Roman" w:cs="Times New Roman"/>
+          <w:b/>
+          <w:bCs/>
+          <w:kern w:val="0"/>
+          <w:sz w:val="24"/>
+          <w:szCs w:val="24"/>
+          <w14:ligatures w14:val="none"/>
+        </w:rPr>
+      </w:pPr>
+      <w:r>
+        <w:rPr>
+          <w:rFonts w:ascii="Times New Roman" w:eastAsia="Times New Roman" w:hAnsi="Times New Roman" w:cs="Times New Roman"/>
+          <w:b/>
+          <w:bCs/>
+          <w:noProof/>
+          <w:kern w:val="0"/>
+          <w:sz w:val="24"/>
+          <w:szCs w:val="24"/>
+          <w14:ligatures w14:val="none"/>
+        </w:rPr>
+        <w:drawing>
+          <wp:inline distT="0" distB="0" distL="0" distR="0" wp14:anchorId="1990228B" wp14:editId="592FF337">
+            <wp:extent cx="5943600" cy="2428875"/>
+            <wp:effectExtent l="0" t="0" r="0" b="9525"/>
+            <wp:docPr id="1283986149" name="Picture 1" descr="A comparison of a graph&#10;&#10;Description automatically generated with medium confidence"/>
+            <wp:cNvGraphicFramePr>
+              <a:graphicFrameLocks xmlns:a="http://schemas.openxmlformats.org/drawingml/2006/main" noChangeAspect="1"/>
+            </wp:cNvGraphicFramePr>
+            <a:graphic xmlns:a="http://schemas.openxmlformats.org/drawingml/2006/main">
+              <a:graphicData uri="http://schemas.openxmlformats.org/drawingml/2006/picture">
+                <pic:pic xmlns:pic="http://schemas.openxmlformats.org/drawingml/2006/picture">
+                  <pic:nvPicPr>
+                    <pic:cNvPr id="1283986149" name="Picture 1" descr="A comparison of a graph&#10;&#10;Description automatically generated with medium confidence"/>
+                    <pic:cNvPicPr/>
+                  </pic:nvPicPr>
+                  <pic:blipFill>
+                    <a:blip r:embed="rId11"/>
+                    <a:stretch>
+                      <a:fillRect/>
+                    </a:stretch>
+                  </pic:blipFill>
+                  <pic:spPr>
+                    <a:xfrm>
+                      <a:off x="0" y="0"/>
+                      <a:ext cx="5943600" cy="2428875"/>
+                    </a:xfrm>
+                    <a:prstGeom prst="rect">
+                      <a:avLst/>
+                    </a:prstGeom>
+                  </pic:spPr>
+                </pic:pic>
+              </a:graphicData>
+            </a:graphic>
+          </wp:inline>
+        </w:drawing>
+      </w:r>
+    </w:p>
+    <w:p>
+      <w:pPr>
+        <w:spacing w:after="0" w:line="240" w:lineRule="auto"/>
+        <w:rPr>
+          <w:rFonts w:ascii="Times New Roman" w:eastAsia="Times New Roman" w:hAnsi="Times New Roman" w:cs="Times New Roman"/>
+          <w:kern w:val="0"/>
+          <w:sz w:val="24"/>
+          <w:szCs w:val="24"/>
+          <w14:ligatures w14:val="none"/>
+        </w:rPr>
+      </w:pPr>
+    </w:p>
+    <w:p>
+      <w:pPr>
+        <w:spacing w:after="0" w:line="240" w:lineRule="auto"/>
+        <w:rPr>
+          <w:rFonts w:ascii="Times New Roman" w:eastAsia="Times New Roman" w:hAnsi="Times New Roman" w:cs="Times New Roman"/>
+          <w:kern w:val="0"/>
+          <w:sz w:val="24"/>
+          <w:szCs w:val="24"/>
+          <w14:ligatures w14:val="none"/>
+        </w:rPr>
+      </w:pPr>
+      <w:r>
+        <w:rPr>
+          <w:rFonts w:ascii="Times New Roman" w:eastAsia="Times New Roman" w:hAnsi="Times New Roman" w:cs="Times New Roman"/>
+          <w:kern w:val="0"/>
+          <w:sz w:val="24"/>
+          <w:szCs w:val="24"/>
+          <w14:ligatures w14:val="none"/>
+        </w:rPr>
+        <w:t xml:space="preserve">Logistic regression slightly outperforms GaussianNB in most of the metrics, with more consistent error rate, as it has lower log loss. The potential explanation would be the underlying assumptions of each model. Logistic regression might be better suited for this dataset as it does not assume features to be conditionally independent within one class as GaussianNB does. </w:t>
       </w:r>
     </w:p>
     <w:sectPr>
@@ -2789,6 +2722,118 @@
     </w:lvl>
   </w:abstractNum>
   <w:abstractNum w:abstractNumId="1" w15:restartNumberingAfterBreak="0">
+    <w:nsid w:val="57D127CD"/>
+    <w:multiLevelType w:val="hybridMultilevel"/>
+    <w:tmpl w:val="3280CE60"/>
+    <w:lvl w:ilvl="0" w:tplc="625CC5F8">
+      <w:numFmt w:val="bullet"/>
+      <w:lvlText w:val="-"/>
+      <w:lvlJc w:val="left"/>
+      <w:pPr>
+        <w:ind w:left="720" w:hanging="360"/>
+      </w:pPr>
+      <w:rPr>
+        <w:rFonts w:ascii="Times New Roman" w:eastAsia="Times New Roman" w:hAnsi="Times New Roman" w:cs="Times New Roman" w:hint="default"/>
+      </w:rPr>
+    </w:lvl>
+    <w:lvl w:ilvl="1" w:tplc="04090003" w:tentative="1">
+      <w:start w:val="1"/>
+      <w:numFmt w:val="bullet"/>
+      <w:lvlText w:val="o"/>
+      <w:lvlJc w:val="left"/>
+      <w:pPr>
+        <w:ind w:left="1440" w:hanging="360"/>
+      </w:pPr>
+      <w:rPr>
+        <w:rFonts w:ascii="Courier New" w:hAnsi="Courier New" w:cs="Courier New" w:hint="default"/>
+      </w:rPr>
+    </w:lvl>
+    <w:lvl w:ilvl="2" w:tplc="04090005" w:tentative="1">
+      <w:start w:val="1"/>
+      <w:numFmt w:val="bullet"/>
+      <w:lvlText w:val=""/>
+      <w:lvlJc w:val="left"/>
+      <w:pPr>
+        <w:ind w:left="2160" w:hanging="360"/>
+      </w:pPr>
+      <w:rPr>
+        <w:rFonts w:ascii="Wingdings" w:hAnsi="Wingdings" w:hint="default"/>
+      </w:rPr>
+    </w:lvl>
+    <w:lvl w:ilvl="3" w:tplc="04090001" w:tentative="1">
+      <w:start w:val="1"/>
+      <w:numFmt w:val="bullet"/>
+      <w:lvlText w:val=""/>
+      <w:lvlJc w:val="left"/>
+      <w:pPr>
+        <w:ind w:left="2880" w:hanging="360"/>
+      </w:pPr>
+      <w:rPr>
+        <w:rFonts w:ascii="Symbol" w:hAnsi="Symbol" w:hint="default"/>
+      </w:rPr>
+    </w:lvl>
+    <w:lvl w:ilvl="4" w:tplc="04090003" w:tentative="1">
+      <w:start w:val="1"/>
+      <w:numFmt w:val="bullet"/>
+      <w:lvlText w:val="o"/>
+      <w:lvlJc w:val="left"/>
+      <w:pPr>
+        <w:ind w:left="3600" w:hanging="360"/>
+      </w:pPr>
+      <w:rPr>
+        <w:rFonts w:ascii="Courier New" w:hAnsi="Courier New" w:cs="Courier New" w:hint="default"/>
+      </w:rPr>
+    </w:lvl>
+    <w:lvl w:ilvl="5" w:tplc="04090005" w:tentative="1">
+      <w:start w:val="1"/>
+      <w:numFmt w:val="bullet"/>
+      <w:lvlText w:val=""/>
+      <w:lvlJc w:val="left"/>
+      <w:pPr>
+        <w:ind w:left="4320" w:hanging="360"/>
+      </w:pPr>
+      <w:rPr>
+        <w:rFonts w:ascii="Wingdings" w:hAnsi="Wingdings" w:hint="default"/>
+      </w:rPr>
+    </w:lvl>
+    <w:lvl w:ilvl="6" w:tplc="04090001" w:tentative="1">
+      <w:start w:val="1"/>
+      <w:numFmt w:val="bullet"/>
+      <w:lvlText w:val=""/>
+      <w:lvlJc w:val="left"/>
+      <w:pPr>
+        <w:ind w:left="5040" w:hanging="360"/>
+      </w:pPr>
+      <w:rPr>
+        <w:rFonts w:ascii="Symbol" w:hAnsi="Symbol" w:hint="default"/>
+      </w:rPr>
+    </w:lvl>
+    <w:lvl w:ilvl="7" w:tplc="04090003" w:tentative="1">
+      <w:start w:val="1"/>
+      <w:numFmt w:val="bullet"/>
+      <w:lvlText w:val="o"/>
+      <w:lvlJc w:val="left"/>
+      <w:pPr>
+        <w:ind w:left="5760" w:hanging="360"/>
+      </w:pPr>
+      <w:rPr>
+        <w:rFonts w:ascii="Courier New" w:hAnsi="Courier New" w:cs="Courier New" w:hint="default"/>
+      </w:rPr>
+    </w:lvl>
+    <w:lvl w:ilvl="8" w:tplc="04090005" w:tentative="1">
+      <w:start w:val="1"/>
+      <w:numFmt w:val="bullet"/>
+      <w:lvlText w:val=""/>
+      <w:lvlJc w:val="left"/>
+      <w:pPr>
+        <w:ind w:left="6480" w:hanging="360"/>
+      </w:pPr>
+      <w:rPr>
+        <w:rFonts w:ascii="Wingdings" w:hAnsi="Wingdings" w:hint="default"/>
+      </w:rPr>
+    </w:lvl>
+  </w:abstractNum>
+  <w:abstractNum w:abstractNumId="2" w15:restartNumberingAfterBreak="0">
     <w:nsid w:val="5E3C7DCA"/>
     <w:multiLevelType w:val="multilevel"/>
     <w:tmpl w:val="FFE472FE"/>
@@ -2937,7 +2982,7 @@
       </w:rPr>
     </w:lvl>
   </w:abstractNum>
-  <w:abstractNum w:abstractNumId="2" w15:restartNumberingAfterBreak="0">
+  <w:abstractNum w:abstractNumId="3" w15:restartNumberingAfterBreak="0">
     <w:nsid w:val="726B3D19"/>
     <w:multiLevelType w:val="hybridMultilevel"/>
     <w:tmpl w:val="D4A67CFA"/>
@@ -3049,7 +3094,7 @@
       </w:rPr>
     </w:lvl>
   </w:abstractNum>
-  <w:abstractNum w:abstractNumId="3" w15:restartNumberingAfterBreak="0">
+  <w:abstractNum w:abstractNumId="4" w15:restartNumberingAfterBreak="0">
     <w:nsid w:val="7CDD732D"/>
     <w:multiLevelType w:val="multilevel"/>
     <w:tmpl w:val="9BFA52C8"/>
@@ -3199,16 +3244,19 @@
     </w:lvl>
   </w:abstractNum>
   <w:num w:numId="1" w16cid:durableId="304700869">
-    <w:abstractNumId w:val="3"/>
+    <w:abstractNumId w:val="4"/>
   </w:num>
   <w:num w:numId="2" w16cid:durableId="1060518694">
     <w:abstractNumId w:val="0"/>
   </w:num>
   <w:num w:numId="3" w16cid:durableId="1945920376">
-    <w:abstractNumId w:val="1"/>
+    <w:abstractNumId w:val="2"/>
   </w:num>
   <w:num w:numId="4" w16cid:durableId="1650355554">
-    <w:abstractNumId w:val="2"/>
+    <w:abstractNumId w:val="3"/>
+  </w:num>
+  <w:num w:numId="5" w16cid:durableId="1629120830">
+    <w:abstractNumId w:val="1"/>
   </w:num>
 </w:numbering>
 </file>

</xml_diff>